<commit_message>
story created with images, more to tweak
</commit_message>
<xml_diff>
--- a/10 year investigation.docx
+++ b/10 year investigation.docx
@@ -4,6 +4,39 @@
   <w:body>
     <w:p>
       <w:pPr>
+        <w:rPr>
+          <w:shd w:val="clear" w:color="auto" w:fill="FCFCFC"/>
+        </w:rPr>
+      </w:pPr>
+      <w:r>
+        <w:rPr>
+          <w:shd w:val="clear" w:color="auto" w:fill="FCFCFC"/>
+        </w:rPr>
+        <w:t>$4.2 billion  reported losses associated with the 791,790 complaints of suspected internet crime the FBI received in 2020, up from 300,000 in 2019 [</w:t>
+      </w:r>
+      <w:hyperlink r:id="rId4" w:tgtFrame="_blank" w:tooltip="https://www.fbi.gov/news/pressrel/press-releases/fbi-releases-the-internet-crime-complaint-center-2020-internet-crime-report-including-covid-19-scam-statistics" w:history="1">
+        <w:r>
+          <w:rPr>
+            <w:rStyle w:val="Hyperlink"/>
+            <w:rFonts w:cstheme="minorHAnsi"/>
+            <w:color w:val="003891"/>
+            <w:sz w:val="24"/>
+            <w:szCs w:val="24"/>
+            <w:u w:val="none"/>
+            <w:shd w:val="clear" w:color="auto" w:fill="FCFCFC"/>
+          </w:rPr>
+          <w:t>FBI</w:t>
+        </w:r>
+      </w:hyperlink>
+      <w:r>
+        <w:rPr>
+          <w:shd w:val="clear" w:color="auto" w:fill="FCFCFC"/>
+        </w:rPr>
+        <w:t>]</w:t>
+      </w:r>
+    </w:p>
+    <w:p>
+      <w:pPr>
         <w:pStyle w:val="NoSpacing"/>
       </w:pPr>
       <w:r>
@@ -27,11 +60,20 @@
     <w:p>
       <w:pPr>
         <w:pStyle w:val="NoSpacing"/>
-      </w:pPr>
-      <w:r>
+        <w:rPr>
+          <w:strike/>
+        </w:rPr>
+      </w:pPr>
+      <w:r>
+        <w:rPr>
+          <w:strike/>
+        </w:rPr>
         <w:t>Complaints by day avg-</w:t>
       </w:r>
       <w:r>
+        <w:rPr>
+          <w:strike/>
+        </w:rPr>
         <w:t>count since 2000- total loss in 2020-cnt complaints per avg over 5 years</w:t>
       </w:r>
     </w:p>
@@ -39,11 +81,13 @@
       <w:pPr>
         <w:pStyle w:val="NoSpacing"/>
         <w:rPr>
+          <w:strike/>
           <w:color w:val="70AD47" w:themeColor="accent6"/>
         </w:rPr>
       </w:pPr>
       <w:r>
         <w:rPr>
+          <w:strike/>
           <w:color w:val="70AD47" w:themeColor="accent6"/>
         </w:rPr>
         <w:t xml:space="preserve">Age range – </w:t>
@@ -51,6 +95,7 @@
       <w:proofErr w:type="spellStart"/>
       <w:r>
         <w:rPr>
+          <w:strike/>
           <w:color w:val="70AD47" w:themeColor="accent6"/>
         </w:rPr>
         <w:t>cnt</w:t>
@@ -58,6 +103,7 @@
       <w:proofErr w:type="spellEnd"/>
       <w:r>
         <w:rPr>
+          <w:strike/>
           <w:color w:val="70AD47" w:themeColor="accent6"/>
         </w:rPr>
         <w:t xml:space="preserve"> and loss</w:t>
@@ -67,11 +113,13 @@
       <w:pPr>
         <w:pStyle w:val="NoSpacing"/>
         <w:rPr>
-          <w:color w:val="ED7D31" w:themeColor="accent2"/>
-        </w:rPr>
-      </w:pPr>
-      <w:r>
-        <w:rPr>
+          <w:strike/>
+          <w:color w:val="ED7D31" w:themeColor="accent2"/>
+        </w:rPr>
+      </w:pPr>
+      <w:r>
+        <w:rPr>
+          <w:strike/>
           <w:color w:val="ED7D31" w:themeColor="accent2"/>
         </w:rPr>
         <w:t xml:space="preserve">Top 20 </w:t>
@@ -79,6 +127,7 @@
       <w:proofErr w:type="spellStart"/>
       <w:r>
         <w:rPr>
+          <w:strike/>
           <w:color w:val="ED7D31" w:themeColor="accent2"/>
         </w:rPr>
         <w:t>cnt</w:t>
@@ -86,6 +135,7 @@
       <w:proofErr w:type="spellEnd"/>
       <w:r>
         <w:rPr>
+          <w:strike/>
           <w:color w:val="ED7D31" w:themeColor="accent2"/>
         </w:rPr>
         <w:t xml:space="preserve"> of countries – no USA</w:t>
@@ -95,11 +145,13 @@
       <w:pPr>
         <w:pStyle w:val="NoSpacing"/>
         <w:rPr>
+          <w:strike/>
           <w:color w:val="4472C4" w:themeColor="accent1"/>
         </w:rPr>
       </w:pPr>
       <w:r>
         <w:rPr>
+          <w:strike/>
           <w:color w:val="4472C4" w:themeColor="accent1"/>
         </w:rPr>
         <w:t>Descriptors – social media/virtual currency loss and victim count</w:t>
@@ -109,11 +161,13 @@
       <w:pPr>
         <w:pStyle w:val="NoSpacing"/>
         <w:rPr>
+          <w:strike/>
           <w:color w:val="BF8F00" w:themeColor="accent4" w:themeShade="BF"/>
         </w:rPr>
       </w:pPr>
       <w:r>
         <w:rPr>
+          <w:strike/>
           <w:color w:val="BF8F00" w:themeColor="accent4" w:themeShade="BF"/>
         </w:rPr>
         <w:t>2018, 2019 and 2020 Type vs victim count and loss</w:t>
@@ -149,8 +203,14 @@
     <w:p>
       <w:pPr>
         <w:pStyle w:val="NoSpacing"/>
-      </w:pPr>
-      <w:r>
+        <w:rPr>
+          <w:strike/>
+        </w:rPr>
+      </w:pPr>
+      <w:r>
+        <w:rPr>
+          <w:strike/>
+        </w:rPr>
         <w:t>2015-2019 complaint stats totals count and loss</w:t>
       </w:r>
     </w:p>
@@ -166,11 +226,13 @@
       <w:pPr>
         <w:pStyle w:val="NoSpacing"/>
         <w:rPr>
+          <w:strike/>
           <w:color w:val="70AD47" w:themeColor="accent6"/>
         </w:rPr>
       </w:pPr>
       <w:r>
         <w:rPr>
+          <w:strike/>
           <w:color w:val="70AD47" w:themeColor="accent6"/>
         </w:rPr>
         <w:t>Age count and loss</w:t>
@@ -180,11 +242,13 @@
       <w:pPr>
         <w:pStyle w:val="NoSpacing"/>
         <w:rPr>
-          <w:color w:val="ED7D31" w:themeColor="accent2"/>
-        </w:rPr>
-      </w:pPr>
-      <w:r>
-        <w:rPr>
+          <w:strike/>
+          <w:color w:val="ED7D31" w:themeColor="accent2"/>
+        </w:rPr>
+      </w:pPr>
+      <w:r>
+        <w:rPr>
+          <w:strike/>
           <w:color w:val="ED7D31" w:themeColor="accent2"/>
         </w:rPr>
         <w:t xml:space="preserve">Top 20 </w:t>
@@ -192,6 +256,7 @@
       <w:proofErr w:type="spellStart"/>
       <w:r>
         <w:rPr>
+          <w:strike/>
           <w:color w:val="ED7D31" w:themeColor="accent2"/>
         </w:rPr>
         <w:t>cnt</w:t>
@@ -199,6 +264,7 @@
       <w:proofErr w:type="spellEnd"/>
       <w:r>
         <w:rPr>
+          <w:strike/>
           <w:color w:val="ED7D31" w:themeColor="accent2"/>
         </w:rPr>
         <w:t xml:space="preserve"> of countries – no USA</w:t>
@@ -208,11 +274,13 @@
       <w:pPr>
         <w:pStyle w:val="NoSpacing"/>
         <w:rPr>
+          <w:strike/>
           <w:color w:val="4472C4" w:themeColor="accent1"/>
         </w:rPr>
       </w:pPr>
       <w:r>
         <w:rPr>
+          <w:strike/>
           <w:color w:val="4472C4" w:themeColor="accent1"/>
         </w:rPr>
         <w:t>Descriptors – social media/virtual currency loss and victim count</w:t>
@@ -221,36 +289,30 @@
     <w:p>
       <w:pPr>
         <w:pStyle w:val="NoSpacing"/>
-      </w:pPr>
-      <w:r>
+        <w:rPr>
+          <w:strike/>
+        </w:rPr>
+      </w:pPr>
+      <w:r>
+        <w:rPr>
+          <w:strike/>
+        </w:rPr>
         <w:t xml:space="preserve">2019 - Type vs victim </w:t>
       </w:r>
       <w:proofErr w:type="gramStart"/>
       <w:r>
+        <w:rPr>
+          <w:strike/>
+        </w:rPr>
         <w:t>count</w:t>
       </w:r>
       <w:proofErr w:type="gramEnd"/>
       <w:r>
+        <w:rPr>
+          <w:strike/>
+        </w:rPr>
         <w:t xml:space="preserve"> and loss </w:t>
       </w:r>
-      <w:r>
-        <w:rPr>
-          <w:highlight w:val="yellow"/>
-        </w:rPr>
-        <w:t>*</w:t>
-      </w:r>
-      <w:r>
-        <w:rPr>
-          <w:highlight w:val="yellow"/>
-        </w:rPr>
-        <w:t xml:space="preserve">need to </w:t>
-      </w:r>
-      <w:r>
-        <w:rPr>
-          <w:highlight w:val="yellow"/>
-        </w:rPr>
-        <w:t>verify same as in 2020</w:t>
-      </w:r>
     </w:p>
     <w:p>
       <w:pPr>
@@ -301,8 +363,14 @@
     <w:p>
       <w:pPr>
         <w:pStyle w:val="NoSpacing"/>
-      </w:pPr>
-      <w:r>
+        <w:rPr>
+          <w:strike/>
+        </w:rPr>
+      </w:pPr>
+      <w:r>
+        <w:rPr>
+          <w:strike/>
+        </w:rPr>
         <w:t>2018 stats</w:t>
       </w:r>
     </w:p>
@@ -310,11 +378,13 @@
       <w:pPr>
         <w:pStyle w:val="NoSpacing"/>
         <w:rPr>
+          <w:strike/>
           <w:color w:val="70AD47" w:themeColor="accent6"/>
         </w:rPr>
       </w:pPr>
       <w:r>
         <w:rPr>
+          <w:strike/>
           <w:color w:val="70AD47" w:themeColor="accent6"/>
         </w:rPr>
         <w:t>Age count and loss</w:t>
@@ -324,11 +394,13 @@
       <w:pPr>
         <w:pStyle w:val="NoSpacing"/>
         <w:rPr>
-          <w:color w:val="ED7D31" w:themeColor="accent2"/>
-        </w:rPr>
-      </w:pPr>
-      <w:r>
-        <w:rPr>
+          <w:strike/>
+          <w:color w:val="ED7D31" w:themeColor="accent2"/>
+        </w:rPr>
+      </w:pPr>
+      <w:r>
+        <w:rPr>
+          <w:strike/>
           <w:color w:val="ED7D31" w:themeColor="accent2"/>
         </w:rPr>
         <w:t xml:space="preserve">Top 20 </w:t>
@@ -336,6 +408,7 @@
       <w:proofErr w:type="spellStart"/>
       <w:r>
         <w:rPr>
+          <w:strike/>
           <w:color w:val="ED7D31" w:themeColor="accent2"/>
         </w:rPr>
         <w:t>cnt</w:t>
@@ -343,6 +416,7 @@
       <w:proofErr w:type="spellEnd"/>
       <w:r>
         <w:rPr>
+          <w:strike/>
           <w:color w:val="ED7D31" w:themeColor="accent2"/>
         </w:rPr>
         <w:t xml:space="preserve"> of countries – no USA</w:t>
@@ -352,11 +426,13 @@
       <w:pPr>
         <w:pStyle w:val="NoSpacing"/>
         <w:rPr>
+          <w:strike/>
           <w:color w:val="4472C4" w:themeColor="accent1"/>
         </w:rPr>
       </w:pPr>
       <w:r>
         <w:rPr>
+          <w:strike/>
           <w:color w:val="4472C4" w:themeColor="accent1"/>
         </w:rPr>
         <w:t>Descriptors – social media/virtual currency loss and victim count</w:t>
@@ -365,36 +441,30 @@
     <w:p>
       <w:pPr>
         <w:pStyle w:val="NoSpacing"/>
-      </w:pPr>
-      <w:r>
+        <w:rPr>
+          <w:strike/>
+        </w:rPr>
+      </w:pPr>
+      <w:r>
+        <w:rPr>
+          <w:strike/>
+        </w:rPr>
         <w:t xml:space="preserve">2018 - Type vs victim </w:t>
       </w:r>
       <w:proofErr w:type="gramStart"/>
       <w:r>
+        <w:rPr>
+          <w:strike/>
+        </w:rPr>
         <w:t>count</w:t>
       </w:r>
       <w:proofErr w:type="gramEnd"/>
       <w:r>
+        <w:rPr>
+          <w:strike/>
+        </w:rPr>
         <w:t xml:space="preserve"> and loss </w:t>
       </w:r>
-      <w:r>
-        <w:rPr>
-          <w:highlight w:val="yellow"/>
-        </w:rPr>
-        <w:t>*</w:t>
-      </w:r>
-      <w:r>
-        <w:rPr>
-          <w:highlight w:val="yellow"/>
-        </w:rPr>
-        <w:t xml:space="preserve">need to </w:t>
-      </w:r>
-      <w:r>
-        <w:rPr>
-          <w:highlight w:val="yellow"/>
-        </w:rPr>
-        <w:t>verify same as in 2020</w:t>
-      </w:r>
     </w:p>
     <w:p>
       <w:pPr>
@@ -434,8 +504,14 @@
     <w:p>
       <w:pPr>
         <w:pStyle w:val="NoSpacing"/>
-      </w:pPr>
-      <w:r>
+        <w:rPr>
+          <w:strike/>
+        </w:rPr>
+      </w:pPr>
+      <w:r>
+        <w:rPr>
+          <w:strike/>
+        </w:rPr>
         <w:t>Stats</w:t>
       </w:r>
     </w:p>
@@ -443,11 +519,13 @@
       <w:pPr>
         <w:pStyle w:val="NoSpacing"/>
         <w:rPr>
+          <w:strike/>
           <w:color w:val="70AD47" w:themeColor="accent6"/>
         </w:rPr>
       </w:pPr>
       <w:r>
         <w:rPr>
+          <w:strike/>
           <w:color w:val="70AD47" w:themeColor="accent6"/>
         </w:rPr>
         <w:t>Age count and loss</w:t>
@@ -457,11 +535,13 @@
       <w:pPr>
         <w:pStyle w:val="NoSpacing"/>
         <w:rPr>
-          <w:color w:val="ED7D31" w:themeColor="accent2"/>
-        </w:rPr>
-      </w:pPr>
-      <w:r>
-        <w:rPr>
+          <w:strike/>
+          <w:color w:val="ED7D31" w:themeColor="accent2"/>
+        </w:rPr>
+      </w:pPr>
+      <w:r>
+        <w:rPr>
+          <w:strike/>
           <w:color w:val="ED7D31" w:themeColor="accent2"/>
         </w:rPr>
         <w:t xml:space="preserve">Top 20 </w:t>
@@ -469,6 +549,7 @@
       <w:proofErr w:type="spellStart"/>
       <w:r>
         <w:rPr>
+          <w:strike/>
           <w:color w:val="ED7D31" w:themeColor="accent2"/>
         </w:rPr>
         <w:t>cnt</w:t>
@@ -476,6 +557,7 @@
       <w:proofErr w:type="spellEnd"/>
       <w:r>
         <w:rPr>
+          <w:strike/>
           <w:color w:val="ED7D31" w:themeColor="accent2"/>
         </w:rPr>
         <w:t xml:space="preserve"> of countries – no USA</w:t>
@@ -485,11 +567,13 @@
       <w:pPr>
         <w:pStyle w:val="NoSpacing"/>
         <w:rPr>
+          <w:strike/>
           <w:color w:val="4472C4" w:themeColor="accent1"/>
         </w:rPr>
       </w:pPr>
       <w:r>
         <w:rPr>
+          <w:strike/>
           <w:color w:val="4472C4" w:themeColor="accent1"/>
         </w:rPr>
         <w:t>Descriptors – social media/virtual currency loss and victim count</w:t>
@@ -499,11 +583,13 @@
       <w:pPr>
         <w:pStyle w:val="NoSpacing"/>
         <w:rPr>
+          <w:strike/>
           <w:color w:val="BF8F00" w:themeColor="accent4" w:themeShade="BF"/>
         </w:rPr>
       </w:pPr>
       <w:r>
         <w:rPr>
+          <w:strike/>
           <w:color w:val="BF8F00" w:themeColor="accent4" w:themeShade="BF"/>
         </w:rPr>
         <w:t xml:space="preserve">2017 - Type vs victim </w:t>
@@ -511,6 +597,7 @@
       <w:proofErr w:type="gramStart"/>
       <w:r>
         <w:rPr>
+          <w:strike/>
           <w:color w:val="BF8F00" w:themeColor="accent4" w:themeShade="BF"/>
         </w:rPr>
         <w:t>count</w:t>
@@ -518,6 +605,7 @@
       <w:proofErr w:type="gramEnd"/>
       <w:r>
         <w:rPr>
+          <w:strike/>
           <w:color w:val="BF8F00" w:themeColor="accent4" w:themeShade="BF"/>
         </w:rPr>
         <w:t xml:space="preserve"> and loss</w:t>
@@ -553,8 +641,14 @@
     <w:p>
       <w:pPr>
         <w:pStyle w:val="NoSpacing"/>
-      </w:pPr>
-      <w:r>
+        <w:rPr>
+          <w:strike/>
+        </w:rPr>
+      </w:pPr>
+      <w:r>
+        <w:rPr>
+          <w:strike/>
+        </w:rPr>
         <w:t>Stats</w:t>
       </w:r>
     </w:p>
@@ -562,11 +656,13 @@
       <w:pPr>
         <w:pStyle w:val="NoSpacing"/>
         <w:rPr>
+          <w:strike/>
           <w:color w:val="70AD47" w:themeColor="accent6"/>
         </w:rPr>
       </w:pPr>
       <w:r>
         <w:rPr>
+          <w:strike/>
           <w:color w:val="70AD47" w:themeColor="accent6"/>
         </w:rPr>
         <w:t>Age count and loss</w:t>
@@ -576,11 +672,13 @@
       <w:pPr>
         <w:pStyle w:val="NoSpacing"/>
         <w:rPr>
-          <w:color w:val="ED7D31" w:themeColor="accent2"/>
-        </w:rPr>
-      </w:pPr>
-      <w:r>
-        <w:rPr>
+          <w:strike/>
+          <w:color w:val="ED7D31" w:themeColor="accent2"/>
+        </w:rPr>
+      </w:pPr>
+      <w:r>
+        <w:rPr>
+          <w:strike/>
           <w:color w:val="ED7D31" w:themeColor="accent2"/>
         </w:rPr>
         <w:t xml:space="preserve">Top 20 </w:t>
@@ -588,6 +686,7 @@
       <w:proofErr w:type="spellStart"/>
       <w:r>
         <w:rPr>
+          <w:strike/>
           <w:color w:val="ED7D31" w:themeColor="accent2"/>
         </w:rPr>
         <w:t>cnt</w:t>
@@ -595,6 +694,7 @@
       <w:proofErr w:type="spellEnd"/>
       <w:r>
         <w:rPr>
+          <w:strike/>
           <w:color w:val="ED7D31" w:themeColor="accent2"/>
         </w:rPr>
         <w:t xml:space="preserve"> of countries – no USA</w:t>
@@ -604,11 +704,13 @@
       <w:pPr>
         <w:pStyle w:val="NoSpacing"/>
         <w:rPr>
+          <w:strike/>
           <w:color w:val="4472C4" w:themeColor="accent1"/>
         </w:rPr>
       </w:pPr>
       <w:r>
         <w:rPr>
+          <w:strike/>
           <w:color w:val="4472C4" w:themeColor="accent1"/>
         </w:rPr>
         <w:t>Descriptors – social media/virtual currency loss and victim count</w:t>
@@ -618,23 +720,27 @@
       <w:pPr>
         <w:pStyle w:val="NoSpacing"/>
         <w:rPr>
+          <w:strike/>
           <w:color w:val="BF8F00" w:themeColor="accent4" w:themeShade="BF"/>
         </w:rPr>
       </w:pPr>
       <w:r>
         <w:rPr>
+          <w:strike/>
           <w:color w:val="BF8F00" w:themeColor="accent4" w:themeShade="BF"/>
         </w:rPr>
         <w:t>201</w:t>
       </w:r>
       <w:r>
         <w:rPr>
+          <w:strike/>
           <w:color w:val="BF8F00" w:themeColor="accent4" w:themeShade="BF"/>
         </w:rPr>
         <w:t>6</w:t>
       </w:r>
       <w:r>
         <w:rPr>
+          <w:strike/>
           <w:color w:val="BF8F00" w:themeColor="accent4" w:themeShade="BF"/>
         </w:rPr>
         <w:t xml:space="preserve"> - Type vs victim </w:t>
@@ -642,6 +748,7 @@
       <w:proofErr w:type="gramStart"/>
       <w:r>
         <w:rPr>
+          <w:strike/>
           <w:color w:val="BF8F00" w:themeColor="accent4" w:themeShade="BF"/>
         </w:rPr>
         <w:t>count</w:t>
@@ -649,6 +756,7 @@
       <w:proofErr w:type="gramEnd"/>
       <w:r>
         <w:rPr>
+          <w:strike/>
           <w:color w:val="BF8F00" w:themeColor="accent4" w:themeShade="BF"/>
         </w:rPr>
         <w:t xml:space="preserve"> and loss</w:t>
@@ -695,38 +803,39 @@
       <w:r>
         <w:t>2015</w:t>
       </w:r>
-      <w:r>
-        <w:t xml:space="preserve"> </w:t>
-      </w:r>
-      <w:r>
-        <w:rPr>
-          <w:highlight w:val="yellow"/>
-        </w:rPr>
-        <w:t>different from 2016-2020</w:t>
-      </w:r>
-      <w:r>
-        <w:t xml:space="preserve"> *what does this mean?</w:t>
-      </w:r>
-    </w:p>
-    <w:p>
-      <w:pPr>
-        <w:pStyle w:val="NoSpacing"/>
-      </w:pPr>
-      <w:r>
+    </w:p>
+    <w:p>
+      <w:pPr>
+        <w:pStyle w:val="NoSpacing"/>
+        <w:rPr>
+          <w:strike/>
+        </w:rPr>
+      </w:pPr>
+      <w:r>
+        <w:rPr>
+          <w:strike/>
+        </w:rPr>
         <w:t>Stats in graphics</w:t>
       </w:r>
     </w:p>
     <w:p>
       <w:pPr>
         <w:pStyle w:val="NoSpacing"/>
-      </w:pPr>
-      <w:r>
-        <w:rPr>
+        <w:rPr>
+          <w:strike/>
+        </w:rPr>
+      </w:pPr>
+      <w:r>
+        <w:rPr>
+          <w:strike/>
           <w:color w:val="70AD47" w:themeColor="accent6"/>
         </w:rPr>
         <w:t>Age m/f count and los</w:t>
       </w:r>
       <w:r>
+        <w:rPr>
+          <w:strike/>
+        </w:rPr>
         <w:t>s, m/f loss over 100,000</w:t>
       </w:r>
     </w:p>
@@ -734,11 +843,13 @@
       <w:pPr>
         <w:pStyle w:val="NoSpacing"/>
         <w:rPr>
+          <w:strike/>
           <w:color w:val="4472C4" w:themeColor="accent1"/>
         </w:rPr>
       </w:pPr>
       <w:r>
         <w:rPr>
+          <w:strike/>
           <w:color w:val="4472C4" w:themeColor="accent1"/>
         </w:rPr>
         <w:t>Descriptors – social media/virtual currency loss and victim count</w:t>
@@ -748,11 +859,13 @@
       <w:pPr>
         <w:pStyle w:val="NoSpacing"/>
         <w:rPr>
+          <w:strike/>
           <w:color w:val="BF8F00" w:themeColor="accent4" w:themeShade="BF"/>
         </w:rPr>
       </w:pPr>
       <w:r>
         <w:rPr>
+          <w:strike/>
           <w:color w:val="BF8F00" w:themeColor="accent4" w:themeShade="BF"/>
         </w:rPr>
         <w:t xml:space="preserve">2015 - Type vs victim </w:t>
@@ -760,6 +873,7 @@
       <w:proofErr w:type="gramStart"/>
       <w:r>
         <w:rPr>
+          <w:strike/>
           <w:color w:val="BF8F00" w:themeColor="accent4" w:themeShade="BF"/>
         </w:rPr>
         <w:t>count</w:t>
@@ -767,6 +881,7 @@
       <w:proofErr w:type="gramEnd"/>
       <w:r>
         <w:rPr>
+          <w:strike/>
           <w:color w:val="BF8F00" w:themeColor="accent4" w:themeShade="BF"/>
         </w:rPr>
         <w:t xml:space="preserve"> and loss</w:t>
@@ -783,6 +898,7 @@
         <w:rPr>
           <w:color w:val="323E4F" w:themeColor="text2" w:themeShade="BF"/>
         </w:rPr>
+        <w:lastRenderedPageBreak/>
         <w:t>2015 state totals victim count and loss + complaint count and loss</w:t>
       </w:r>
     </w:p>
@@ -818,7 +934,6 @@
         <w:pStyle w:val="NoSpacing"/>
       </w:pPr>
       <w:r>
-        <w:lastRenderedPageBreak/>
         <w:t>2014</w:t>
       </w:r>
     </w:p>
@@ -1711,6 +1826,7 @@
   <w:style w:type="paragraph" w:default="1" w:styleId="Normal">
     <w:name w:val="Normal"/>
     <w:qFormat/>
+    <w:rsid w:val="00150327"/>
   </w:style>
   <w:style w:type="character" w:default="1" w:styleId="DefaultParagraphFont">
     <w:name w:val="Default Paragraph Font"/>
@@ -1747,6 +1863,18 @@
     <w:pPr>
       <w:spacing w:after="0" w:line="240" w:lineRule="auto"/>
     </w:pPr>
+  </w:style>
+  <w:style w:type="character" w:styleId="Hyperlink">
+    <w:name w:val="Hyperlink"/>
+    <w:basedOn w:val="DefaultParagraphFont"/>
+    <w:uiPriority w:val="99"/>
+    <w:semiHidden/>
+    <w:unhideWhenUsed/>
+    <w:rsid w:val="00150327"/>
+    <w:rPr>
+      <w:color w:val="0000FF"/>
+      <w:u w:val="single"/>
+    </w:rPr>
   </w:style>
 </w:styles>
 </file>

</xml_diff>